<commit_message>
Modificação nos termos usados para definição do sistema.
</commit_message>
<xml_diff>
--- a/Projeto Recicla+Brasil (Documentação Versão MOBILE)/02. Requisitos/Requisitos.docx
+++ b/Projeto Recicla+Brasil (Documentação Versão MOBILE)/02. Requisitos/Requisitos.docx
@@ -1,6 +1,6 @@
 
 <file path=word/document.xml><?xml version="1.0" encoding="utf-8"?>
-<w:document xmlns:wpc="http://schemas.microsoft.com/office/word/2010/wordprocessingCanvas" xmlns:mc="http://schemas.openxmlformats.org/markup-compatibility/2006" xmlns:o="urn:schemas-microsoft-com:office:office" xmlns:r="http://schemas.openxmlformats.org/officeDocument/2006/relationships" xmlns:m="http://schemas.openxmlformats.org/officeDocument/2006/math" xmlns:v="urn:schemas-microsoft-com:vml" xmlns:wp14="http://schemas.microsoft.com/office/word/2010/wordprocessingDrawing" xmlns:wp="http://schemas.openxmlformats.org/drawingml/2006/wordprocessingDrawing" xmlns:w10="urn:schemas-microsoft-com:office:word" xmlns:w="http://schemas.openxmlformats.org/wordprocessingml/2006/main" xmlns:w14="http://schemas.microsoft.com/office/word/2010/wordml" xmlns:w15="http://schemas.microsoft.com/office/word/2012/wordml" xmlns:wpg="http://schemas.microsoft.com/office/word/2010/wordprocessingGroup" xmlns:wpi="http://schemas.microsoft.com/office/word/2010/wordprocessingInk" xmlns:wne="http://schemas.microsoft.com/office/word/2006/wordml" xmlns:wps="http://schemas.microsoft.com/office/word/2010/wordprocessingShape" mc:Ignorable="w14 w15 wp14">
+<w:document xmlns:wpc="http://schemas.microsoft.com/office/word/2010/wordprocessingCanvas" xmlns:cx="http://schemas.microsoft.com/office/drawing/2014/chartex" xmlns:cx1="http://schemas.microsoft.com/office/drawing/2015/9/8/chartex" xmlns:cx2="http://schemas.microsoft.com/office/drawing/2015/10/21/chartex" xmlns:cx3="http://schemas.microsoft.com/office/drawing/2016/5/9/chartex" xmlns:cx4="http://schemas.microsoft.com/office/drawing/2016/5/10/chartex" xmlns:cx5="http://schemas.microsoft.com/office/drawing/2016/5/11/chartex" xmlns:cx6="http://schemas.microsoft.com/office/drawing/2016/5/12/chartex" xmlns:cx7="http://schemas.microsoft.com/office/drawing/2016/5/13/chartex" xmlns:cx8="http://schemas.microsoft.com/office/drawing/2016/5/14/chartex" xmlns:mc="http://schemas.openxmlformats.org/markup-compatibility/2006" xmlns:aink="http://schemas.microsoft.com/office/drawing/2016/ink" xmlns:am3d="http://schemas.microsoft.com/office/drawing/2017/model3d" xmlns:o="urn:schemas-microsoft-com:office:office" xmlns:r="http://schemas.openxmlformats.org/officeDocument/2006/relationships" xmlns:m="http://schemas.openxmlformats.org/officeDocument/2006/math" xmlns:v="urn:schemas-microsoft-com:vml" xmlns:wp14="http://schemas.microsoft.com/office/word/2010/wordprocessingDrawing" xmlns:wp="http://schemas.openxmlformats.org/drawingml/2006/wordprocessingDrawing" xmlns:w10="urn:schemas-microsoft-com:office:word" xmlns:w="http://schemas.openxmlformats.org/wordprocessingml/2006/main" xmlns:w14="http://schemas.microsoft.com/office/word/2010/wordml" xmlns:w15="http://schemas.microsoft.com/office/word/2012/wordml" xmlns:w16cid="http://schemas.microsoft.com/office/word/2016/wordml/cid" xmlns:w16se="http://schemas.microsoft.com/office/word/2015/wordml/symex" xmlns:wpg="http://schemas.microsoft.com/office/word/2010/wordprocessingGroup" xmlns:wpi="http://schemas.microsoft.com/office/word/2010/wordprocessingInk" xmlns:wne="http://schemas.microsoft.com/office/word/2006/wordml" xmlns:wps="http://schemas.microsoft.com/office/word/2010/wordprocessingShape" mc:Ignorable="w14 w15 w16se w16cid wp14">
   <w:body>
     <w:p>
       <w:pPr>
@@ -23,8 +23,6 @@
         </w:rPr>
         <w:t>Definição de Requisitos</w:t>
       </w:r>
-      <w:bookmarkStart w:id="0" w:name="_GoBack"/>
-      <w:bookmarkEnd w:id="0"/>
     </w:p>
     <w:p>
       <w:pPr>
@@ -214,23 +212,7 @@
                 <w:rFonts w:cstheme="minorHAnsi"/>
                 <w:color w:val="000000"/>
               </w:rPr>
-              <w:t xml:space="preserve">A principal motivação para a criação do </w:t>
-            </w:r>
-            <w:proofErr w:type="spellStart"/>
-            <w:r>
-              <w:rPr>
-                <w:rFonts w:cstheme="minorHAnsi"/>
-                <w:color w:val="000000"/>
-              </w:rPr>
-              <w:t>Recicla+Brasil</w:t>
-            </w:r>
-            <w:proofErr w:type="spellEnd"/>
-            <w:r>
-              <w:rPr>
-                <w:rFonts w:cstheme="minorHAnsi"/>
-                <w:color w:val="000000"/>
-              </w:rPr>
-              <w:t xml:space="preserve"> foi a deficiência de informação da população brasileira quando o assunto está relacionado a reciclagem, seja esta de como determinado material agride a natureza e/ou como este material pode ser descartado.</w:t>
+              <w:t>A principal motivação para a criação do Recicla+Brasil foi a deficiência de informação da população brasileira quando o assunto está relacionado a reciclagem, seja esta de como determinado material agride a natureza e/ou como este material pode ser descartado.</w:t>
             </w:r>
           </w:p>
         </w:tc>
@@ -363,6 +345,98 @@
       </w:tr>
       <w:tr>
         <w:trPr>
+          <w:trHeight w:val="513"/>
+        </w:trPr>
+        <w:tc>
+          <w:tcPr>
+            <w:tcW w:w="1237" w:type="dxa"/>
+          </w:tcPr>
+          <w:p>
+            <w:pPr>
+              <w:autoSpaceDE w:val="0"/>
+              <w:autoSpaceDN w:val="0"/>
+              <w:adjustRightInd w:val="0"/>
+              <w:spacing w:after="0" w:line="240" w:lineRule="auto"/>
+              <w:rPr>
+                <w:rFonts w:cstheme="minorHAnsi"/>
+                <w:color w:val="000000"/>
+                <w:sz w:val="24"/>
+                <w:szCs w:val="24"/>
+              </w:rPr>
+            </w:pPr>
+            <w:r>
+              <w:rPr>
+                <w:rFonts w:cstheme="minorHAnsi"/>
+                <w:color w:val="000000"/>
+                <w:sz w:val="24"/>
+                <w:szCs w:val="24"/>
+              </w:rPr>
+              <w:t>RU001</w:t>
+            </w:r>
+          </w:p>
+        </w:tc>
+        <w:tc>
+          <w:tcPr>
+            <w:tcW w:w="7637" w:type="dxa"/>
+          </w:tcPr>
+          <w:p>
+            <w:pPr>
+              <w:autoSpaceDE w:val="0"/>
+              <w:autoSpaceDN w:val="0"/>
+              <w:adjustRightInd w:val="0"/>
+              <w:spacing w:after="0" w:line="240" w:lineRule="auto"/>
+              <w:rPr>
+                <w:rFonts w:cstheme="minorHAnsi"/>
+                <w:color w:val="000000"/>
+              </w:rPr>
+            </w:pPr>
+            <w:r>
+              <w:rPr>
+                <w:rFonts w:cstheme="minorHAnsi"/>
+                <w:color w:val="000000"/>
+              </w:rPr>
+              <w:t xml:space="preserve">O usuário </w:t>
+            </w:r>
+            <w:r>
+              <w:rPr>
+                <w:rFonts w:cstheme="minorHAnsi"/>
+                <w:color w:val="000000"/>
+              </w:rPr>
+              <w:t xml:space="preserve">ou instituição </w:t>
+            </w:r>
+            <w:r>
+              <w:rPr>
+                <w:rFonts w:cstheme="minorHAnsi"/>
+                <w:color w:val="000000"/>
+              </w:rPr>
+              <w:t xml:space="preserve">efetuará um cadastro para ter acesso </w:t>
+            </w:r>
+            <w:r>
+              <w:rPr>
+                <w:rFonts w:cstheme="minorHAnsi"/>
+                <w:color w:val="000000"/>
+              </w:rPr>
+              <w:t xml:space="preserve">ao </w:t>
+            </w:r>
+            <w:r>
+              <w:rPr>
+                <w:rFonts w:cstheme="minorHAnsi"/>
+                <w:color w:val="000000"/>
+              </w:rPr>
+              <w:t>sistema</w:t>
+            </w:r>
+            <w:r>
+              <w:rPr>
+                <w:rFonts w:cstheme="minorHAnsi"/>
+                <w:color w:val="000000"/>
+              </w:rPr>
+              <w:t xml:space="preserve">, sendo a segunda sujeita à aprovação do administrador. </w:t>
+            </w:r>
+          </w:p>
+        </w:tc>
+      </w:tr>
+      <w:tr>
+        <w:trPr>
           <w:trHeight w:val="221"/>
         </w:trPr>
         <w:tc>
@@ -389,7 +463,7 @@
                 <w:sz w:val="24"/>
                 <w:szCs w:val="24"/>
               </w:rPr>
-              <w:t>RU001</w:t>
+              <w:t>RU002</w:t>
             </w:r>
           </w:p>
         </w:tc>
@@ -413,35 +487,35 @@
                 <w:rFonts w:cstheme="minorHAnsi"/>
                 <w:color w:val="000000"/>
               </w:rPr>
-              <w:t xml:space="preserve">O usuário </w:t>
-            </w:r>
-            <w:r>
-              <w:rPr>
-                <w:rFonts w:cstheme="minorHAnsi"/>
-                <w:color w:val="000000"/>
-              </w:rPr>
-              <w:t xml:space="preserve">ou instituição </w:t>
-            </w:r>
-            <w:r>
-              <w:rPr>
-                <w:rFonts w:cstheme="minorHAnsi"/>
-                <w:color w:val="000000"/>
-              </w:rPr>
-              <w:t xml:space="preserve">efetuará um cadastro para ter acesso </w:t>
-            </w:r>
-            <w:r>
-              <w:rPr>
-                <w:rFonts w:cstheme="minorHAnsi"/>
-                <w:color w:val="000000"/>
-              </w:rPr>
-              <w:t>ao aplicativo</w:t>
-            </w:r>
-            <w:r>
-              <w:rPr>
-                <w:rFonts w:cstheme="minorHAnsi"/>
-                <w:color w:val="000000"/>
-              </w:rPr>
-              <w:t xml:space="preserve">, sendo a segunda sujeita à aprovação do administrador. </w:t>
+              <w:t>O usuário</w:t>
+            </w:r>
+            <w:r>
+              <w:rPr>
+                <w:rFonts w:cstheme="minorHAnsi"/>
+                <w:color w:val="000000"/>
+              </w:rPr>
+              <w:t xml:space="preserve"> ou instituição</w:t>
+            </w:r>
+            <w:r>
+              <w:rPr>
+                <w:rFonts w:cstheme="minorHAnsi"/>
+                <w:color w:val="000000"/>
+              </w:rPr>
+              <w:t xml:space="preserve"> </w:t>
+            </w:r>
+            <w:r>
+              <w:rPr>
+                <w:rFonts w:cstheme="minorHAnsi"/>
+                <w:color w:val="000000"/>
+              </w:rPr>
+              <w:t xml:space="preserve">terá que fazer autenticação para acessar o </w:t>
+            </w:r>
+            <w:r>
+              <w:rPr>
+                <w:rFonts w:cstheme="minorHAnsi"/>
+                <w:color w:val="000000"/>
+              </w:rPr>
+              <w:t>sistema.</w:t>
             </w:r>
           </w:p>
         </w:tc>
@@ -474,7 +548,7 @@
                 <w:sz w:val="24"/>
                 <w:szCs w:val="24"/>
               </w:rPr>
-              <w:t>RU002</w:t>
+              <w:t>RU003</w:t>
             </w:r>
           </w:p>
         </w:tc>
@@ -498,14 +572,249 @@
                 <w:rFonts w:cstheme="minorHAnsi"/>
                 <w:color w:val="000000"/>
               </w:rPr>
-              <w:t>O usuário</w:t>
-            </w:r>
-            <w:r>
-              <w:rPr>
-                <w:rFonts w:cstheme="minorHAnsi"/>
-                <w:color w:val="000000"/>
-              </w:rPr>
-              <w:t xml:space="preserve"> ou instituição</w:t>
+              <w:t>O usuário ou instituição poderá alterar os dados cadastrados</w:t>
+            </w:r>
+            <w:r>
+              <w:rPr>
+                <w:rFonts w:cstheme="minorHAnsi"/>
+                <w:color w:val="000000"/>
+              </w:rPr>
+              <w:t>.</w:t>
+            </w:r>
+          </w:p>
+        </w:tc>
+      </w:tr>
+      <w:tr>
+        <w:trPr>
+          <w:trHeight w:val="221"/>
+        </w:trPr>
+        <w:tc>
+          <w:tcPr>
+            <w:tcW w:w="1237" w:type="dxa"/>
+          </w:tcPr>
+          <w:p>
+            <w:pPr>
+              <w:autoSpaceDE w:val="0"/>
+              <w:autoSpaceDN w:val="0"/>
+              <w:adjustRightInd w:val="0"/>
+              <w:spacing w:after="0" w:line="240" w:lineRule="auto"/>
+              <w:rPr>
+                <w:rFonts w:cstheme="minorHAnsi"/>
+                <w:color w:val="000000"/>
+                <w:sz w:val="24"/>
+                <w:szCs w:val="24"/>
+              </w:rPr>
+            </w:pPr>
+            <w:r>
+              <w:rPr>
+                <w:rFonts w:cstheme="minorHAnsi"/>
+                <w:color w:val="000000"/>
+                <w:sz w:val="24"/>
+                <w:szCs w:val="24"/>
+              </w:rPr>
+              <w:t>RU004</w:t>
+            </w:r>
+          </w:p>
+        </w:tc>
+        <w:tc>
+          <w:tcPr>
+            <w:tcW w:w="7637" w:type="dxa"/>
+          </w:tcPr>
+          <w:p>
+            <w:pPr>
+              <w:autoSpaceDE w:val="0"/>
+              <w:autoSpaceDN w:val="0"/>
+              <w:adjustRightInd w:val="0"/>
+              <w:spacing w:after="0" w:line="240" w:lineRule="auto"/>
+              <w:rPr>
+                <w:rFonts w:cstheme="minorHAnsi"/>
+                <w:color w:val="000000"/>
+              </w:rPr>
+            </w:pPr>
+            <w:r>
+              <w:rPr>
+                <w:rFonts w:cstheme="minorHAnsi"/>
+                <w:color w:val="000000"/>
+              </w:rPr>
+              <w:t>O usuário poderá solicitar coleta, sendo esta coleta recolhida em seu endereço cadastrado ou o mesmo pode levar na instituição selecionada. Obtendo pontos por cada coleta concluída</w:t>
+            </w:r>
+          </w:p>
+        </w:tc>
+      </w:tr>
+      <w:tr>
+        <w:trPr>
+          <w:trHeight w:val="221"/>
+        </w:trPr>
+        <w:tc>
+          <w:tcPr>
+            <w:tcW w:w="1237" w:type="dxa"/>
+          </w:tcPr>
+          <w:p>
+            <w:pPr>
+              <w:autoSpaceDE w:val="0"/>
+              <w:autoSpaceDN w:val="0"/>
+              <w:adjustRightInd w:val="0"/>
+              <w:spacing w:after="0" w:line="240" w:lineRule="auto"/>
+              <w:rPr>
+                <w:rFonts w:cstheme="minorHAnsi"/>
+                <w:color w:val="000000"/>
+                <w:sz w:val="24"/>
+                <w:szCs w:val="24"/>
+              </w:rPr>
+            </w:pPr>
+            <w:r>
+              <w:rPr>
+                <w:rFonts w:cstheme="minorHAnsi"/>
+                <w:color w:val="000000"/>
+                <w:sz w:val="24"/>
+                <w:szCs w:val="24"/>
+              </w:rPr>
+              <w:t>RU005</w:t>
+            </w:r>
+          </w:p>
+        </w:tc>
+        <w:tc>
+          <w:tcPr>
+            <w:tcW w:w="7637" w:type="dxa"/>
+          </w:tcPr>
+          <w:p>
+            <w:pPr>
+              <w:autoSpaceDE w:val="0"/>
+              <w:autoSpaceDN w:val="0"/>
+              <w:adjustRightInd w:val="0"/>
+              <w:spacing w:after="0" w:line="240" w:lineRule="auto"/>
+              <w:rPr>
+                <w:rFonts w:cstheme="minorHAnsi"/>
+                <w:color w:val="000000"/>
+              </w:rPr>
+            </w:pPr>
+            <w:r>
+              <w:rPr>
+                <w:rFonts w:cstheme="minorHAnsi"/>
+                <w:color w:val="000000"/>
+              </w:rPr>
+              <w:t xml:space="preserve">O usuário poderá trocar os seus pontos, obtidos através das coletas concluídas, por itens, oriundos da </w:t>
+            </w:r>
+            <w:r>
+              <w:rPr>
+                <w:rFonts w:cstheme="minorHAnsi"/>
+                <w:color w:val="000000"/>
+              </w:rPr>
+              <w:t>reciclagem, na loja sustentável</w:t>
+            </w:r>
+          </w:p>
+        </w:tc>
+      </w:tr>
+      <w:tr>
+        <w:trPr>
+          <w:trHeight w:val="221"/>
+        </w:trPr>
+        <w:tc>
+          <w:tcPr>
+            <w:tcW w:w="1237" w:type="dxa"/>
+          </w:tcPr>
+          <w:p>
+            <w:pPr>
+              <w:autoSpaceDE w:val="0"/>
+              <w:autoSpaceDN w:val="0"/>
+              <w:adjustRightInd w:val="0"/>
+              <w:spacing w:after="0" w:line="240" w:lineRule="auto"/>
+              <w:rPr>
+                <w:rFonts w:cstheme="minorHAnsi"/>
+                <w:color w:val="000000"/>
+                <w:sz w:val="24"/>
+                <w:szCs w:val="24"/>
+              </w:rPr>
+            </w:pPr>
+            <w:r>
+              <w:rPr>
+                <w:rFonts w:cstheme="minorHAnsi"/>
+                <w:color w:val="000000"/>
+                <w:sz w:val="24"/>
+                <w:szCs w:val="24"/>
+              </w:rPr>
+              <w:t>RU006</w:t>
+            </w:r>
+          </w:p>
+        </w:tc>
+        <w:tc>
+          <w:tcPr>
+            <w:tcW w:w="7637" w:type="dxa"/>
+          </w:tcPr>
+          <w:p>
+            <w:pPr>
+              <w:autoSpaceDE w:val="0"/>
+              <w:autoSpaceDN w:val="0"/>
+              <w:adjustRightInd w:val="0"/>
+              <w:spacing w:after="0" w:line="240" w:lineRule="auto"/>
+              <w:rPr>
+                <w:rFonts w:cstheme="minorHAnsi"/>
+                <w:color w:val="000000"/>
+              </w:rPr>
+            </w:pPr>
+            <w:r>
+              <w:rPr>
+                <w:rFonts w:cstheme="minorHAnsi"/>
+                <w:color w:val="000000"/>
+              </w:rPr>
+              <w:t>O usuário poderá visualizar um histórico das coletas concluídas</w:t>
+            </w:r>
+          </w:p>
+        </w:tc>
+      </w:tr>
+      <w:tr>
+        <w:trPr>
+          <w:trHeight w:val="221"/>
+        </w:trPr>
+        <w:tc>
+          <w:tcPr>
+            <w:tcW w:w="1237" w:type="dxa"/>
+          </w:tcPr>
+          <w:p>
+            <w:pPr>
+              <w:autoSpaceDE w:val="0"/>
+              <w:autoSpaceDN w:val="0"/>
+              <w:adjustRightInd w:val="0"/>
+              <w:spacing w:after="0" w:line="240" w:lineRule="auto"/>
+              <w:rPr>
+                <w:rFonts w:cstheme="minorHAnsi"/>
+                <w:color w:val="000000"/>
+                <w:sz w:val="24"/>
+                <w:szCs w:val="24"/>
+              </w:rPr>
+            </w:pPr>
+            <w:r>
+              <w:rPr>
+                <w:rFonts w:cstheme="minorHAnsi"/>
+                <w:color w:val="000000"/>
+                <w:sz w:val="24"/>
+                <w:szCs w:val="24"/>
+              </w:rPr>
+              <w:t>RU007</w:t>
+            </w:r>
+          </w:p>
+        </w:tc>
+        <w:tc>
+          <w:tcPr>
+            <w:tcW w:w="7637" w:type="dxa"/>
+          </w:tcPr>
+          <w:p>
+            <w:pPr>
+              <w:autoSpaceDE w:val="0"/>
+              <w:autoSpaceDN w:val="0"/>
+              <w:adjustRightInd w:val="0"/>
+              <w:spacing w:after="0" w:line="240" w:lineRule="auto"/>
+              <w:rPr>
+                <w:rFonts w:cstheme="minorHAnsi"/>
+                <w:color w:val="000000"/>
+              </w:rPr>
+            </w:pPr>
+            <w:r>
+              <w:rPr>
+                <w:rFonts w:cstheme="minorHAnsi"/>
+                <w:color w:val="000000"/>
+              </w:rPr>
+              <w:t>O usuário poderá visualizar um histórico das trocas efetuadas</w:t>
             </w:r>
             <w:r>
               <w:rPr>
@@ -514,13 +823,6 @@
               </w:rPr>
               <w:t xml:space="preserve"> </w:t>
             </w:r>
-            <w:r>
-              <w:rPr>
-                <w:rFonts w:cstheme="minorHAnsi"/>
-                <w:color w:val="000000"/>
-              </w:rPr>
-              <w:t>terá que fazer autenticação para acessar o aplicativo</w:t>
-            </w:r>
           </w:p>
         </w:tc>
       </w:tr>
@@ -552,7 +854,7 @@
                 <w:sz w:val="24"/>
                 <w:szCs w:val="24"/>
               </w:rPr>
-              <w:t>RU003</w:t>
+              <w:t>RU008</w:t>
             </w:r>
           </w:p>
         </w:tc>
@@ -576,7 +878,7 @@
                 <w:rFonts w:cstheme="minorHAnsi"/>
                 <w:color w:val="000000"/>
               </w:rPr>
-              <w:t>O usuário ou instituição poderá alterar os dados cadastrados</w:t>
+              <w:t>O usuário poderá visualizar dicas e formas de reciclagem</w:t>
             </w:r>
           </w:p>
         </w:tc>
@@ -609,7 +911,7 @@
                 <w:sz w:val="24"/>
                 <w:szCs w:val="24"/>
               </w:rPr>
-              <w:t>RU004</w:t>
+              <w:t>RU009</w:t>
             </w:r>
           </w:p>
         </w:tc>
@@ -633,306 +935,21 @@
                 <w:rFonts w:cstheme="minorHAnsi"/>
                 <w:color w:val="000000"/>
               </w:rPr>
-              <w:t>O usuário poderá solicitar coleta, sendo esta coleta recolhida em seu endereço cadastrado ou o mesmo pode levar na instituição selecionada. Obtendo pontos por cada coleta concluída</w:t>
-            </w:r>
-          </w:p>
-        </w:tc>
-      </w:tr>
-      <w:tr>
-        <w:trPr>
-          <w:trHeight w:val="221"/>
-        </w:trPr>
-        <w:tc>
-          <w:tcPr>
-            <w:tcW w:w="1237" w:type="dxa"/>
-          </w:tcPr>
-          <w:p>
-            <w:pPr>
-              <w:autoSpaceDE w:val="0"/>
-              <w:autoSpaceDN w:val="0"/>
-              <w:adjustRightInd w:val="0"/>
-              <w:spacing w:after="0" w:line="240" w:lineRule="auto"/>
-              <w:rPr>
-                <w:rFonts w:cstheme="minorHAnsi"/>
-                <w:color w:val="000000"/>
-                <w:sz w:val="24"/>
-                <w:szCs w:val="24"/>
-              </w:rPr>
-            </w:pPr>
-            <w:r>
-              <w:rPr>
-                <w:rFonts w:cstheme="minorHAnsi"/>
-                <w:color w:val="000000"/>
-                <w:sz w:val="24"/>
-                <w:szCs w:val="24"/>
-              </w:rPr>
-              <w:t>RU005</w:t>
-            </w:r>
-          </w:p>
-        </w:tc>
-        <w:tc>
-          <w:tcPr>
-            <w:tcW w:w="7637" w:type="dxa"/>
-          </w:tcPr>
-          <w:p>
-            <w:pPr>
-              <w:autoSpaceDE w:val="0"/>
-              <w:autoSpaceDN w:val="0"/>
-              <w:adjustRightInd w:val="0"/>
-              <w:spacing w:after="0" w:line="240" w:lineRule="auto"/>
-              <w:rPr>
-                <w:rFonts w:cstheme="minorHAnsi"/>
-                <w:color w:val="000000"/>
-              </w:rPr>
-            </w:pPr>
-            <w:r>
-              <w:rPr>
-                <w:rFonts w:cstheme="minorHAnsi"/>
-                <w:color w:val="000000"/>
-              </w:rPr>
-              <w:t xml:space="preserve">O usuário poderá trocar os seus pontos, obtidos através das coletas concluídas, por itens, oriundos da </w:t>
-            </w:r>
-            <w:r>
-              <w:rPr>
-                <w:rFonts w:cstheme="minorHAnsi"/>
-                <w:color w:val="000000"/>
-              </w:rPr>
-              <w:t>reciclagem, na loja sustentável</w:t>
-            </w:r>
-          </w:p>
-        </w:tc>
-      </w:tr>
-      <w:tr>
-        <w:trPr>
-          <w:trHeight w:val="221"/>
-        </w:trPr>
-        <w:tc>
-          <w:tcPr>
-            <w:tcW w:w="1237" w:type="dxa"/>
-          </w:tcPr>
-          <w:p>
-            <w:pPr>
-              <w:autoSpaceDE w:val="0"/>
-              <w:autoSpaceDN w:val="0"/>
-              <w:adjustRightInd w:val="0"/>
-              <w:spacing w:after="0" w:line="240" w:lineRule="auto"/>
-              <w:rPr>
-                <w:rFonts w:cstheme="minorHAnsi"/>
-                <w:color w:val="000000"/>
-                <w:sz w:val="24"/>
-                <w:szCs w:val="24"/>
-              </w:rPr>
-            </w:pPr>
-            <w:r>
-              <w:rPr>
-                <w:rFonts w:cstheme="minorHAnsi"/>
-                <w:color w:val="000000"/>
-                <w:sz w:val="24"/>
-                <w:szCs w:val="24"/>
-              </w:rPr>
-              <w:t>RU006</w:t>
-            </w:r>
-          </w:p>
-        </w:tc>
-        <w:tc>
-          <w:tcPr>
-            <w:tcW w:w="7637" w:type="dxa"/>
-          </w:tcPr>
-          <w:p>
-            <w:pPr>
-              <w:autoSpaceDE w:val="0"/>
-              <w:autoSpaceDN w:val="0"/>
-              <w:adjustRightInd w:val="0"/>
-              <w:spacing w:after="0" w:line="240" w:lineRule="auto"/>
-              <w:rPr>
-                <w:rFonts w:cstheme="minorHAnsi"/>
-                <w:color w:val="000000"/>
-              </w:rPr>
-            </w:pPr>
-            <w:r>
-              <w:rPr>
-                <w:rFonts w:cstheme="minorHAnsi"/>
-                <w:color w:val="000000"/>
-              </w:rPr>
-              <w:t>O usuário poderá visualizar um histórico das coletas concluídas</w:t>
-            </w:r>
-          </w:p>
-        </w:tc>
-      </w:tr>
-      <w:tr>
-        <w:trPr>
-          <w:trHeight w:val="221"/>
-        </w:trPr>
-        <w:tc>
-          <w:tcPr>
-            <w:tcW w:w="1237" w:type="dxa"/>
-          </w:tcPr>
-          <w:p>
-            <w:pPr>
-              <w:autoSpaceDE w:val="0"/>
-              <w:autoSpaceDN w:val="0"/>
-              <w:adjustRightInd w:val="0"/>
-              <w:spacing w:after="0" w:line="240" w:lineRule="auto"/>
-              <w:rPr>
-                <w:rFonts w:cstheme="minorHAnsi"/>
-                <w:color w:val="000000"/>
-                <w:sz w:val="24"/>
-                <w:szCs w:val="24"/>
-              </w:rPr>
-            </w:pPr>
-            <w:r>
-              <w:rPr>
-                <w:rFonts w:cstheme="minorHAnsi"/>
-                <w:color w:val="000000"/>
-                <w:sz w:val="24"/>
-                <w:szCs w:val="24"/>
-              </w:rPr>
-              <w:t>RU007</w:t>
-            </w:r>
-          </w:p>
-        </w:tc>
-        <w:tc>
-          <w:tcPr>
-            <w:tcW w:w="7637" w:type="dxa"/>
-          </w:tcPr>
-          <w:p>
-            <w:pPr>
-              <w:autoSpaceDE w:val="0"/>
-              <w:autoSpaceDN w:val="0"/>
-              <w:adjustRightInd w:val="0"/>
-              <w:spacing w:after="0" w:line="240" w:lineRule="auto"/>
-              <w:rPr>
-                <w:rFonts w:cstheme="minorHAnsi"/>
-                <w:color w:val="000000"/>
-              </w:rPr>
-            </w:pPr>
-            <w:r>
-              <w:rPr>
-                <w:rFonts w:cstheme="minorHAnsi"/>
-                <w:color w:val="000000"/>
-              </w:rPr>
-              <w:t>O usuário poderá visualizar um histórico das trocas efetuadas</w:t>
-            </w:r>
-            <w:r>
-              <w:rPr>
-                <w:rFonts w:cstheme="minorHAnsi"/>
-                <w:color w:val="000000"/>
-              </w:rPr>
-              <w:t xml:space="preserve"> </w:t>
-            </w:r>
-          </w:p>
-        </w:tc>
-      </w:tr>
-      <w:tr>
-        <w:trPr>
-          <w:trHeight w:val="221"/>
-        </w:trPr>
-        <w:tc>
-          <w:tcPr>
-            <w:tcW w:w="1237" w:type="dxa"/>
-          </w:tcPr>
-          <w:p>
-            <w:pPr>
-              <w:autoSpaceDE w:val="0"/>
-              <w:autoSpaceDN w:val="0"/>
-              <w:adjustRightInd w:val="0"/>
-              <w:spacing w:after="0" w:line="240" w:lineRule="auto"/>
-              <w:rPr>
-                <w:rFonts w:cstheme="minorHAnsi"/>
-                <w:color w:val="000000"/>
-                <w:sz w:val="24"/>
-                <w:szCs w:val="24"/>
-              </w:rPr>
-            </w:pPr>
-            <w:r>
-              <w:rPr>
-                <w:rFonts w:cstheme="minorHAnsi"/>
-                <w:color w:val="000000"/>
-                <w:sz w:val="24"/>
-                <w:szCs w:val="24"/>
-              </w:rPr>
-              <w:t>RU008</w:t>
-            </w:r>
-          </w:p>
-        </w:tc>
-        <w:tc>
-          <w:tcPr>
-            <w:tcW w:w="7637" w:type="dxa"/>
-          </w:tcPr>
-          <w:p>
-            <w:pPr>
-              <w:autoSpaceDE w:val="0"/>
-              <w:autoSpaceDN w:val="0"/>
-              <w:adjustRightInd w:val="0"/>
-              <w:spacing w:after="0" w:line="240" w:lineRule="auto"/>
-              <w:rPr>
-                <w:rFonts w:cstheme="minorHAnsi"/>
-                <w:color w:val="000000"/>
-              </w:rPr>
-            </w:pPr>
-            <w:r>
-              <w:rPr>
-                <w:rFonts w:cstheme="minorHAnsi"/>
-                <w:color w:val="000000"/>
-              </w:rPr>
-              <w:t>O usuário poderá visualizar dicas e formas de reciclagem</w:t>
-            </w:r>
-          </w:p>
-        </w:tc>
-      </w:tr>
-      <w:tr>
-        <w:trPr>
-          <w:trHeight w:val="221"/>
-        </w:trPr>
-        <w:tc>
-          <w:tcPr>
-            <w:tcW w:w="1237" w:type="dxa"/>
-          </w:tcPr>
-          <w:p>
-            <w:pPr>
-              <w:autoSpaceDE w:val="0"/>
-              <w:autoSpaceDN w:val="0"/>
-              <w:adjustRightInd w:val="0"/>
-              <w:spacing w:after="0" w:line="240" w:lineRule="auto"/>
-              <w:rPr>
-                <w:rFonts w:cstheme="minorHAnsi"/>
-                <w:color w:val="000000"/>
-                <w:sz w:val="24"/>
-                <w:szCs w:val="24"/>
-              </w:rPr>
-            </w:pPr>
-            <w:r>
-              <w:rPr>
-                <w:rFonts w:cstheme="minorHAnsi"/>
-                <w:color w:val="000000"/>
-                <w:sz w:val="24"/>
-                <w:szCs w:val="24"/>
-              </w:rPr>
-              <w:t>RU009</w:t>
-            </w:r>
-          </w:p>
-        </w:tc>
-        <w:tc>
-          <w:tcPr>
-            <w:tcW w:w="7637" w:type="dxa"/>
-          </w:tcPr>
-          <w:p>
-            <w:pPr>
-              <w:autoSpaceDE w:val="0"/>
-              <w:autoSpaceDN w:val="0"/>
-              <w:adjustRightInd w:val="0"/>
-              <w:spacing w:after="0" w:line="240" w:lineRule="auto"/>
-              <w:rPr>
-                <w:rFonts w:cstheme="minorHAnsi"/>
-                <w:color w:val="000000"/>
-              </w:rPr>
-            </w:pPr>
-            <w:r>
-              <w:rPr>
-                <w:rFonts w:cstheme="minorHAnsi"/>
-                <w:color w:val="000000"/>
-              </w:rPr>
-              <w:t>O usuário ou instituição poderá compartilhar o aplicativo através das redes sociais</w:t>
+              <w:t>O usuário ou instituição poderá compartilhar o</w:t>
+            </w:r>
+            <w:r>
+              <w:rPr>
+                <w:rFonts w:cstheme="minorHAnsi"/>
+                <w:color w:val="000000"/>
+              </w:rPr>
+              <w:t xml:space="preserve"> sistema</w:t>
+            </w:r>
+            <w:r>
+              <w:rPr>
+                <w:rFonts w:cstheme="minorHAnsi"/>
+                <w:color w:val="000000"/>
+              </w:rPr>
+              <w:t xml:space="preserve"> através das redes sociais</w:t>
             </w:r>
           </w:p>
         </w:tc>
@@ -1586,6 +1603,8 @@
               </w:rPr>
               <w:t>ção</w:t>
             </w:r>
+            <w:bookmarkStart w:id="0" w:name="_GoBack"/>
+            <w:bookmarkEnd w:id="0"/>
           </w:p>
         </w:tc>
       </w:tr>
@@ -2642,23 +2661,7 @@
                 <w:rFonts w:cstheme="minorHAnsi"/>
                 <w:color w:val="000000"/>
               </w:rPr>
-              <w:t xml:space="preserve">Autenticação das empresas por meio de visita/ligação ou troca de </w:t>
-            </w:r>
-            <w:proofErr w:type="spellStart"/>
-            <w:r>
-              <w:rPr>
-                <w:rFonts w:cstheme="minorHAnsi"/>
-                <w:color w:val="000000"/>
-              </w:rPr>
-              <w:t>email</w:t>
-            </w:r>
-            <w:proofErr w:type="spellEnd"/>
-            <w:r>
-              <w:rPr>
-                <w:rFonts w:cstheme="minorHAnsi"/>
-                <w:color w:val="000000"/>
-              </w:rPr>
-              <w:t>.</w:t>
+              <w:t>Autenticação das empresas por meio de visita/ligação ou troca de email.</w:t>
             </w:r>
           </w:p>
         </w:tc>
@@ -2990,7 +2993,7 @@
 </file>
 
 <file path=word/endnotes.xml><?xml version="1.0" encoding="utf-8"?>
-<w:endnotes xmlns:wpc="http://schemas.microsoft.com/office/word/2010/wordprocessingCanvas" xmlns:mc="http://schemas.openxmlformats.org/markup-compatibility/2006" xmlns:o="urn:schemas-microsoft-com:office:office" xmlns:r="http://schemas.openxmlformats.org/officeDocument/2006/relationships" xmlns:m="http://schemas.openxmlformats.org/officeDocument/2006/math" xmlns:v="urn:schemas-microsoft-com:vml" xmlns:wp14="http://schemas.microsoft.com/office/word/2010/wordprocessingDrawing" xmlns:wp="http://schemas.openxmlformats.org/drawingml/2006/wordprocessingDrawing" xmlns:w10="urn:schemas-microsoft-com:office:word" xmlns:w="http://schemas.openxmlformats.org/wordprocessingml/2006/main" xmlns:w14="http://schemas.microsoft.com/office/word/2010/wordml" xmlns:w15="http://schemas.microsoft.com/office/word/2012/wordml" xmlns:wpg="http://schemas.microsoft.com/office/word/2010/wordprocessingGroup" xmlns:wpi="http://schemas.microsoft.com/office/word/2010/wordprocessingInk" xmlns:wne="http://schemas.microsoft.com/office/word/2006/wordml" xmlns:wps="http://schemas.microsoft.com/office/word/2010/wordprocessingShape" mc:Ignorable="w14 w15 wp14">
+<w:endnotes xmlns:wpc="http://schemas.microsoft.com/office/word/2010/wordprocessingCanvas" xmlns:cx="http://schemas.microsoft.com/office/drawing/2014/chartex" xmlns:cx1="http://schemas.microsoft.com/office/drawing/2015/9/8/chartex" xmlns:cx2="http://schemas.microsoft.com/office/drawing/2015/10/21/chartex" xmlns:cx3="http://schemas.microsoft.com/office/drawing/2016/5/9/chartex" xmlns:cx4="http://schemas.microsoft.com/office/drawing/2016/5/10/chartex" xmlns:cx5="http://schemas.microsoft.com/office/drawing/2016/5/11/chartex" xmlns:cx6="http://schemas.microsoft.com/office/drawing/2016/5/12/chartex" xmlns:cx7="http://schemas.microsoft.com/office/drawing/2016/5/13/chartex" xmlns:cx8="http://schemas.microsoft.com/office/drawing/2016/5/14/chartex" xmlns:mc="http://schemas.openxmlformats.org/markup-compatibility/2006" xmlns:aink="http://schemas.microsoft.com/office/drawing/2016/ink" xmlns:am3d="http://schemas.microsoft.com/office/drawing/2017/model3d" xmlns:o="urn:schemas-microsoft-com:office:office" xmlns:r="http://schemas.openxmlformats.org/officeDocument/2006/relationships" xmlns:m="http://schemas.openxmlformats.org/officeDocument/2006/math" xmlns:v="urn:schemas-microsoft-com:vml" xmlns:wp14="http://schemas.microsoft.com/office/word/2010/wordprocessingDrawing" xmlns:wp="http://schemas.openxmlformats.org/drawingml/2006/wordprocessingDrawing" xmlns:w10="urn:schemas-microsoft-com:office:word" xmlns:w="http://schemas.openxmlformats.org/wordprocessingml/2006/main" xmlns:w14="http://schemas.microsoft.com/office/word/2010/wordml" xmlns:w15="http://schemas.microsoft.com/office/word/2012/wordml" xmlns:w16cid="http://schemas.microsoft.com/office/word/2016/wordml/cid" xmlns:w16se="http://schemas.microsoft.com/office/word/2015/wordml/symex" xmlns:wpg="http://schemas.microsoft.com/office/word/2010/wordprocessingGroup" xmlns:wpi="http://schemas.microsoft.com/office/word/2010/wordprocessingInk" xmlns:wne="http://schemas.microsoft.com/office/word/2006/wordml" xmlns:wps="http://schemas.microsoft.com/office/word/2010/wordprocessingShape" mc:Ignorable="w14 w15 w16se w16cid wp14">
   <w:endnote w:type="separator" w:id="-1">
     <w:p>
       <w:pPr>
@@ -3015,7 +3018,7 @@
 </file>
 
 <file path=word/footnotes.xml><?xml version="1.0" encoding="utf-8"?>
-<w:footnotes xmlns:wpc="http://schemas.microsoft.com/office/word/2010/wordprocessingCanvas" xmlns:mc="http://schemas.openxmlformats.org/markup-compatibility/2006" xmlns:o="urn:schemas-microsoft-com:office:office" xmlns:r="http://schemas.openxmlformats.org/officeDocument/2006/relationships" xmlns:m="http://schemas.openxmlformats.org/officeDocument/2006/math" xmlns:v="urn:schemas-microsoft-com:vml" xmlns:wp14="http://schemas.microsoft.com/office/word/2010/wordprocessingDrawing" xmlns:wp="http://schemas.openxmlformats.org/drawingml/2006/wordprocessingDrawing" xmlns:w10="urn:schemas-microsoft-com:office:word" xmlns:w="http://schemas.openxmlformats.org/wordprocessingml/2006/main" xmlns:w14="http://schemas.microsoft.com/office/word/2010/wordml" xmlns:w15="http://schemas.microsoft.com/office/word/2012/wordml" xmlns:wpg="http://schemas.microsoft.com/office/word/2010/wordprocessingGroup" xmlns:wpi="http://schemas.microsoft.com/office/word/2010/wordprocessingInk" xmlns:wne="http://schemas.microsoft.com/office/word/2006/wordml" xmlns:wps="http://schemas.microsoft.com/office/word/2010/wordprocessingShape" mc:Ignorable="w14 w15 wp14">
+<w:footnotes xmlns:wpc="http://schemas.microsoft.com/office/word/2010/wordprocessingCanvas" xmlns:cx="http://schemas.microsoft.com/office/drawing/2014/chartex" xmlns:cx1="http://schemas.microsoft.com/office/drawing/2015/9/8/chartex" xmlns:cx2="http://schemas.microsoft.com/office/drawing/2015/10/21/chartex" xmlns:cx3="http://schemas.microsoft.com/office/drawing/2016/5/9/chartex" xmlns:cx4="http://schemas.microsoft.com/office/drawing/2016/5/10/chartex" xmlns:cx5="http://schemas.microsoft.com/office/drawing/2016/5/11/chartex" xmlns:cx6="http://schemas.microsoft.com/office/drawing/2016/5/12/chartex" xmlns:cx7="http://schemas.microsoft.com/office/drawing/2016/5/13/chartex" xmlns:cx8="http://schemas.microsoft.com/office/drawing/2016/5/14/chartex" xmlns:mc="http://schemas.openxmlformats.org/markup-compatibility/2006" xmlns:aink="http://schemas.microsoft.com/office/drawing/2016/ink" xmlns:am3d="http://schemas.microsoft.com/office/drawing/2017/model3d" xmlns:o="urn:schemas-microsoft-com:office:office" xmlns:r="http://schemas.openxmlformats.org/officeDocument/2006/relationships" xmlns:m="http://schemas.openxmlformats.org/officeDocument/2006/math" xmlns:v="urn:schemas-microsoft-com:vml" xmlns:wp14="http://schemas.microsoft.com/office/word/2010/wordprocessingDrawing" xmlns:wp="http://schemas.openxmlformats.org/drawingml/2006/wordprocessingDrawing" xmlns:w10="urn:schemas-microsoft-com:office:word" xmlns:w="http://schemas.openxmlformats.org/wordprocessingml/2006/main" xmlns:w14="http://schemas.microsoft.com/office/word/2010/wordml" xmlns:w15="http://schemas.microsoft.com/office/word/2012/wordml" xmlns:w16cid="http://schemas.microsoft.com/office/word/2016/wordml/cid" xmlns:w16se="http://schemas.microsoft.com/office/word/2015/wordml/symex" xmlns:wpg="http://schemas.microsoft.com/office/word/2010/wordprocessingGroup" xmlns:wpi="http://schemas.microsoft.com/office/word/2010/wordprocessingInk" xmlns:wne="http://schemas.microsoft.com/office/word/2006/wordml" xmlns:wps="http://schemas.microsoft.com/office/word/2010/wordprocessingShape" mc:Ignorable="w14 w15 w16se w16cid wp14">
   <w:footnote w:type="separator" w:id="-1">
     <w:p>
       <w:pPr>
@@ -3040,7 +3043,7 @@
 </file>
 
 <file path=word/header1.xml><?xml version="1.0" encoding="utf-8"?>
-<w:hdr xmlns:wpc="http://schemas.microsoft.com/office/word/2010/wordprocessingCanvas" xmlns:mc="http://schemas.openxmlformats.org/markup-compatibility/2006" xmlns:o="urn:schemas-microsoft-com:office:office" xmlns:r="http://schemas.openxmlformats.org/officeDocument/2006/relationships" xmlns:m="http://schemas.openxmlformats.org/officeDocument/2006/math" xmlns:v="urn:schemas-microsoft-com:vml" xmlns:wp14="http://schemas.microsoft.com/office/word/2010/wordprocessingDrawing" xmlns:wp="http://schemas.openxmlformats.org/drawingml/2006/wordprocessingDrawing" xmlns:w10="urn:schemas-microsoft-com:office:word" xmlns:w="http://schemas.openxmlformats.org/wordprocessingml/2006/main" xmlns:w14="http://schemas.microsoft.com/office/word/2010/wordml" xmlns:w15="http://schemas.microsoft.com/office/word/2012/wordml" xmlns:wpg="http://schemas.microsoft.com/office/word/2010/wordprocessingGroup" xmlns:wpi="http://schemas.microsoft.com/office/word/2010/wordprocessingInk" xmlns:wne="http://schemas.microsoft.com/office/word/2006/wordml" xmlns:wps="http://schemas.microsoft.com/office/word/2010/wordprocessingShape" mc:Ignorable="w14 w15 wp14">
+<w:hdr xmlns:wpc="http://schemas.microsoft.com/office/word/2010/wordprocessingCanvas" xmlns:cx="http://schemas.microsoft.com/office/drawing/2014/chartex" xmlns:cx1="http://schemas.microsoft.com/office/drawing/2015/9/8/chartex" xmlns:cx2="http://schemas.microsoft.com/office/drawing/2015/10/21/chartex" xmlns:cx3="http://schemas.microsoft.com/office/drawing/2016/5/9/chartex" xmlns:cx4="http://schemas.microsoft.com/office/drawing/2016/5/10/chartex" xmlns:cx5="http://schemas.microsoft.com/office/drawing/2016/5/11/chartex" xmlns:cx6="http://schemas.microsoft.com/office/drawing/2016/5/12/chartex" xmlns:cx7="http://schemas.microsoft.com/office/drawing/2016/5/13/chartex" xmlns:cx8="http://schemas.microsoft.com/office/drawing/2016/5/14/chartex" xmlns:mc="http://schemas.openxmlformats.org/markup-compatibility/2006" xmlns:aink="http://schemas.microsoft.com/office/drawing/2016/ink" xmlns:am3d="http://schemas.microsoft.com/office/drawing/2017/model3d" xmlns:o="urn:schemas-microsoft-com:office:office" xmlns:r="http://schemas.openxmlformats.org/officeDocument/2006/relationships" xmlns:m="http://schemas.openxmlformats.org/officeDocument/2006/math" xmlns:v="urn:schemas-microsoft-com:vml" xmlns:wp14="http://schemas.microsoft.com/office/word/2010/wordprocessingDrawing" xmlns:wp="http://schemas.openxmlformats.org/drawingml/2006/wordprocessingDrawing" xmlns:w10="urn:schemas-microsoft-com:office:word" xmlns:w="http://schemas.openxmlformats.org/wordprocessingml/2006/main" xmlns:w14="http://schemas.microsoft.com/office/word/2010/wordml" xmlns:w15="http://schemas.microsoft.com/office/word/2012/wordml" xmlns:w16cid="http://schemas.microsoft.com/office/word/2016/wordml/cid" xmlns:w16se="http://schemas.microsoft.com/office/word/2015/wordml/symex" xmlns:wpg="http://schemas.microsoft.com/office/word/2010/wordprocessingGroup" xmlns:wpi="http://schemas.microsoft.com/office/word/2010/wordprocessingInk" xmlns:wne="http://schemas.microsoft.com/office/word/2006/wordml" xmlns:wps="http://schemas.microsoft.com/office/word/2010/wordprocessingShape" mc:Ignorable="w14 w15 w16se w16cid wp14">
   <w:p>
     <w:pPr>
       <w:pStyle w:val="Cabealho"/>
@@ -3055,7 +3058,7 @@
 </file>
 
 <file path=word/header2.xml><?xml version="1.0" encoding="utf-8"?>
-<w:hdr xmlns:wpc="http://schemas.microsoft.com/office/word/2010/wordprocessingCanvas" xmlns:mc="http://schemas.openxmlformats.org/markup-compatibility/2006" xmlns:o="urn:schemas-microsoft-com:office:office" xmlns:r="http://schemas.openxmlformats.org/officeDocument/2006/relationships" xmlns:m="http://schemas.openxmlformats.org/officeDocument/2006/math" xmlns:v="urn:schemas-microsoft-com:vml" xmlns:wp14="http://schemas.microsoft.com/office/word/2010/wordprocessingDrawing" xmlns:wp="http://schemas.openxmlformats.org/drawingml/2006/wordprocessingDrawing" xmlns:w10="urn:schemas-microsoft-com:office:word" xmlns:w="http://schemas.openxmlformats.org/wordprocessingml/2006/main" xmlns:w14="http://schemas.microsoft.com/office/word/2010/wordml" xmlns:w15="http://schemas.microsoft.com/office/word/2012/wordml" xmlns:wpg="http://schemas.microsoft.com/office/word/2010/wordprocessingGroup" xmlns:wpi="http://schemas.microsoft.com/office/word/2010/wordprocessingInk" xmlns:wne="http://schemas.microsoft.com/office/word/2006/wordml" xmlns:wps="http://schemas.microsoft.com/office/word/2010/wordprocessingShape" mc:Ignorable="w14 w15 wp14">
+<w:hdr xmlns:wpc="http://schemas.microsoft.com/office/word/2010/wordprocessingCanvas" xmlns:cx="http://schemas.microsoft.com/office/drawing/2014/chartex" xmlns:cx1="http://schemas.microsoft.com/office/drawing/2015/9/8/chartex" xmlns:cx2="http://schemas.microsoft.com/office/drawing/2015/10/21/chartex" xmlns:cx3="http://schemas.microsoft.com/office/drawing/2016/5/9/chartex" xmlns:cx4="http://schemas.microsoft.com/office/drawing/2016/5/10/chartex" xmlns:cx5="http://schemas.microsoft.com/office/drawing/2016/5/11/chartex" xmlns:cx6="http://schemas.microsoft.com/office/drawing/2016/5/12/chartex" xmlns:cx7="http://schemas.microsoft.com/office/drawing/2016/5/13/chartex" xmlns:cx8="http://schemas.microsoft.com/office/drawing/2016/5/14/chartex" xmlns:mc="http://schemas.openxmlformats.org/markup-compatibility/2006" xmlns:aink="http://schemas.microsoft.com/office/drawing/2016/ink" xmlns:am3d="http://schemas.microsoft.com/office/drawing/2017/model3d" xmlns:o="urn:schemas-microsoft-com:office:office" xmlns:r="http://schemas.openxmlformats.org/officeDocument/2006/relationships" xmlns:m="http://schemas.openxmlformats.org/officeDocument/2006/math" xmlns:v="urn:schemas-microsoft-com:vml" xmlns:wp14="http://schemas.microsoft.com/office/word/2010/wordprocessingDrawing" xmlns:wp="http://schemas.openxmlformats.org/drawingml/2006/wordprocessingDrawing" xmlns:w10="urn:schemas-microsoft-com:office:word" xmlns:w="http://schemas.openxmlformats.org/wordprocessingml/2006/main" xmlns:w14="http://schemas.microsoft.com/office/word/2010/wordml" xmlns:w15="http://schemas.microsoft.com/office/word/2012/wordml" xmlns:w16cid="http://schemas.microsoft.com/office/word/2016/wordml/cid" xmlns:w16se="http://schemas.microsoft.com/office/word/2015/wordml/symex" xmlns:wpg="http://schemas.microsoft.com/office/word/2010/wordprocessingGroup" xmlns:wpi="http://schemas.microsoft.com/office/word/2010/wordprocessingInk" xmlns:wne="http://schemas.microsoft.com/office/word/2006/wordml" xmlns:wps="http://schemas.microsoft.com/office/word/2010/wordprocessingShape" mc:Ignorable="w14 w15 w16se w16cid wp14">
   <w:p>
     <w:r>
       <w:rPr>
@@ -3200,7 +3203,7 @@
 </file>
 
 <file path=word/styles.xml><?xml version="1.0" encoding="utf-8"?>
-<w:styles xmlns:mc="http://schemas.openxmlformats.org/markup-compatibility/2006" xmlns:r="http://schemas.openxmlformats.org/officeDocument/2006/relationships" xmlns:w="http://schemas.openxmlformats.org/wordprocessingml/2006/main" xmlns:w14="http://schemas.microsoft.com/office/word/2010/wordml" xmlns:w15="http://schemas.microsoft.com/office/word/2012/wordml" mc:Ignorable="w14 w15">
+<w:styles xmlns:mc="http://schemas.openxmlformats.org/markup-compatibility/2006" xmlns:r="http://schemas.openxmlformats.org/officeDocument/2006/relationships" xmlns:w="http://schemas.openxmlformats.org/wordprocessingml/2006/main" xmlns:w14="http://schemas.microsoft.com/office/word/2010/wordml" xmlns:w15="http://schemas.microsoft.com/office/word/2012/wordml" xmlns:w16cid="http://schemas.microsoft.com/office/word/2016/wordml/cid" xmlns:w16se="http://schemas.microsoft.com/office/word/2015/wordml/symex" mc:Ignorable="w14 w15 w16se w16cid">
   <w:docDefaults>
     <w:rPrDefault>
       <w:rPr>
@@ -3216,7 +3219,7 @@
       </w:pPr>
     </w:pPrDefault>
   </w:docDefaults>
-  <w:latentStyles w:defLockedState="0" w:defUIPriority="99" w:defSemiHidden="0" w:defUnhideWhenUsed="0" w:defQFormat="0" w:count="371">
+  <w:latentStyles w:defLockedState="0" w:defUIPriority="99" w:defSemiHidden="0" w:defUnhideWhenUsed="0" w:defQFormat="0" w:count="375">
     <w:lsdException w:name="Normal" w:uiPriority="0" w:qFormat="1"/>
     <w:lsdException w:name="heading 1" w:uiPriority="9" w:qFormat="1"/>
     <w:lsdException w:name="heading 2" w:semiHidden="1" w:uiPriority="9" w:unhideWhenUsed="1" w:qFormat="1"/>
@@ -3322,7 +3325,6 @@
     <w:lsdException w:name="HTML Sample" w:semiHidden="1" w:unhideWhenUsed="1"/>
     <w:lsdException w:name="HTML Typewriter" w:semiHidden="1" w:unhideWhenUsed="1"/>
     <w:lsdException w:name="HTML Variable" w:semiHidden="1" w:unhideWhenUsed="1"/>
-    <w:lsdException w:name="Normal Table" w:semiHidden="1" w:unhideWhenUsed="1"/>
     <w:lsdException w:name="annotation subject" w:semiHidden="1" w:unhideWhenUsed="1"/>
     <w:lsdException w:name="No List" w:semiHidden="1" w:unhideWhenUsed="1"/>
     <w:lsdException w:name="Outline List 1" w:semiHidden="1" w:unhideWhenUsed="1"/>
@@ -3366,10 +3368,8 @@
     <w:lsdException w:name="Table Elegant" w:semiHidden="1" w:unhideWhenUsed="1"/>
     <w:lsdException w:name="Table Professional" w:semiHidden="1" w:unhideWhenUsed="1"/>
     <w:lsdException w:name="Table Subtle 1" w:semiHidden="1" w:unhideWhenUsed="1"/>
-    <w:lsdException w:name="Table Subtle 2" w:semiHidden="1" w:unhideWhenUsed="1"/>
     <w:lsdException w:name="Table Web 1" w:semiHidden="1" w:unhideWhenUsed="1"/>
     <w:lsdException w:name="Table Web 2" w:semiHidden="1" w:unhideWhenUsed="1"/>
-    <w:lsdException w:name="Table Web 3" w:semiHidden="1" w:unhideWhenUsed="1"/>
     <w:lsdException w:name="Balloon Text" w:semiHidden="1" w:unhideWhenUsed="1"/>
     <w:lsdException w:name="Table Grid" w:uiPriority="39"/>
     <w:lsdException w:name="Table Theme" w:semiHidden="1" w:unhideWhenUsed="1"/>
@@ -3588,6 +3588,10 @@
     <w:lsdException w:name="List Table 5 Dark Accent 6" w:uiPriority="50"/>
     <w:lsdException w:name="List Table 6 Colorful Accent 6" w:uiPriority="51"/>
     <w:lsdException w:name="List Table 7 Colorful Accent 6" w:uiPriority="52"/>
+    <w:lsdException w:name="Mention" w:semiHidden="1" w:unhideWhenUsed="1"/>
+    <w:lsdException w:name="Smart Hyperlink" w:semiHidden="1" w:unhideWhenUsed="1"/>
+    <w:lsdException w:name="Hashtag" w:semiHidden="1" w:unhideWhenUsed="1"/>
+    <w:lsdException w:name="Unresolved Mention" w:semiHidden="1" w:unhideWhenUsed="1"/>
   </w:latentStyles>
   <w:style w:type="paragraph" w:default="1" w:styleId="Normal">
     <w:name w:val="Normal"/>
@@ -3950,7 +3954,7 @@
 </file>
 
 <file path=customXml/itemProps1.xml><?xml version="1.0" encoding="utf-8"?>
-<ds:datastoreItem xmlns:ds="http://schemas.openxmlformats.org/officeDocument/2006/customXml" ds:itemID="{7D6AA0DC-4DA2-49AB-B49E-38DC2BCFA9C8}">
+<ds:datastoreItem xmlns:ds="http://schemas.openxmlformats.org/officeDocument/2006/customXml" ds:itemID="{54137999-C201-4208-8D6B-4DBE0FFB4CEC}">
   <ds:schemaRefs>
     <ds:schemaRef ds:uri="http://schemas.openxmlformats.org/officeDocument/2006/bibliography"/>
   </ds:schemaRefs>

</xml_diff>